<commit_message>
finished first draft of discussion
</commit_message>
<xml_diff>
--- a/manuscript/Discussion.docx
+++ b/manuscript/Discussion.docx
@@ -31,7 +31,47 @@
         <w:t xml:space="preserve"> implicated in the categorization of visual information and other higher order visual processes (cannon et al 2007</w:t>
       </w:r>
       <w:r>
-        <w:t>). Similarly, increases in functional connectivity were observed in areas like the precuneous cortex, intracalcarine cortex , brain regions associated with consciousness and visio-spatial imagery (al-ramadhani et al 2021, Nakamura et al 2020)</w:t>
+        <w:t xml:space="preserve">). Similarly, increases in functional connectivity were observed in areas like the </w:t>
+      </w:r>
+      <w:proofErr w:type="spellStart"/>
+      <w:r>
+        <w:t>precuneous</w:t>
+      </w:r>
+      <w:proofErr w:type="spellEnd"/>
+      <w:r>
+        <w:t xml:space="preserve"> cortex, </w:t>
+      </w:r>
+      <w:proofErr w:type="spellStart"/>
+      <w:r>
+        <w:t>intracalcarine</w:t>
+      </w:r>
+      <w:proofErr w:type="spellEnd"/>
+      <w:r>
+        <w:t xml:space="preserve"> </w:t>
+      </w:r>
+      <w:proofErr w:type="gramStart"/>
+      <w:r>
+        <w:t>cortex ,</w:t>
+      </w:r>
+      <w:proofErr w:type="gramEnd"/>
+      <w:r>
+        <w:t xml:space="preserve"> brain regions associated with consciousness and </w:t>
+      </w:r>
+      <w:proofErr w:type="spellStart"/>
+      <w:r>
+        <w:t>visio</w:t>
+      </w:r>
+      <w:proofErr w:type="spellEnd"/>
+      <w:r>
+        <w:t>-spatial imagery (al-</w:t>
+      </w:r>
+      <w:proofErr w:type="spellStart"/>
+      <w:r>
+        <w:t>ramadhani</w:t>
+      </w:r>
+      <w:proofErr w:type="spellEnd"/>
+      <w:r>
+        <w:t xml:space="preserve"> et al 2021, Nakamura et al 2020)</w:t>
       </w:r>
       <w:r>
         <w:t xml:space="preserve"> </w:t>
@@ -64,7 +104,31 @@
     <w:p/>
     <w:p>
       <w:r>
-        <w:t xml:space="preserve">Our primary strength in this analysis lies with the sample of participants with clinically diagnosed animal phobias. Even as previous trials (taschereau dumochel, cortese, 2018) have observed reductions in amygdala reactivity from neuro-reinforcement, finding evidence of intermediate changes in a phobic sample further validates the possibility of neuro-reinforcement as an intervention for those struggling </w:t>
+        <w:t>Our primary strength in this analysis lies with the sample of participants with clinically diagnosed animal phobias. Even as previous trials (</w:t>
+      </w:r>
+      <w:proofErr w:type="spellStart"/>
+      <w:r>
+        <w:t>taschereau</w:t>
+      </w:r>
+      <w:proofErr w:type="spellEnd"/>
+      <w:r>
+        <w:t xml:space="preserve"> </w:t>
+      </w:r>
+      <w:proofErr w:type="spellStart"/>
+      <w:r>
+        <w:t>dumochel</w:t>
+      </w:r>
+      <w:proofErr w:type="spellEnd"/>
+      <w:r>
+        <w:t xml:space="preserve">, </w:t>
+      </w:r>
+      <w:proofErr w:type="spellStart"/>
+      <w:r>
+        <w:t>cortese</w:t>
+      </w:r>
+      <w:proofErr w:type="spellEnd"/>
+      <w:r>
+        <w:t xml:space="preserve">, 2018) have observed reductions in amygdala reactivity from neuro-reinforcement, finding evidence of intermediate changes in a phobic sample further validates the possibility of neuro-reinforcement as an intervention for those struggling </w:t>
       </w:r>
       <w:r>
         <w:t xml:space="preserve">most severely </w:t>
@@ -77,6 +141,62 @@
       </w:r>
       <w:r>
         <w:t xml:space="preserve">and other fear disorders. </w:t>
+      </w:r>
+    </w:p>
+    <w:p/>
+    <w:p>
+      <w:r>
+        <w:t>The data-driven model-free approach taken in this analysis represents another strength, as despite our power issue</w:t>
+      </w:r>
+      <w:r>
+        <w:t>s</w:t>
+      </w:r>
+      <w:r>
+        <w:t xml:space="preserve">, we were still able to observe significant results at a whole brain level. Demonstrating changes in functional connectivity in regions so closely related to the target of the neuro-reinforcement protocol in the absence of a predetermined model further emphasizes the validity of our spontaneous findings. </w:t>
+      </w:r>
+    </w:p>
+    <w:p/>
+    <w:p>
+      <w:r>
+        <w:t xml:space="preserve">However, the study is not without limitations. First, our sample was underpowered due to recruitment issues stemming from the COVID-19 pandemic, as well as other technical issues that led to much of the data being excluded. Secondly, the study lacked a control group to compare these changes against. Lastly, these functional connectivity changes are unspecific about the meaning of the observed changes and does not </w:t>
+      </w:r>
+      <w:proofErr w:type="gramStart"/>
+      <w:r>
+        <w:t>take into account</w:t>
+      </w:r>
+      <w:proofErr w:type="gramEnd"/>
+      <w:r>
+        <w:t xml:space="preserve"> the use of a target vs control animal in the design, leading to alternative explanations for these effects that are unable to be rejected due to the inherent design of the experiment. </w:t>
+      </w:r>
+    </w:p>
+    <w:p/>
+    <w:p>
+      <w:r>
+        <w:lastRenderedPageBreak/>
+        <w:t xml:space="preserve">Future studies should seek to firstly replicate these analyses with a larger clinical sample. Secondly, these results provide a foundational </w:t>
+      </w:r>
+      <w:r>
+        <w:t>set</w:t>
+      </w:r>
+      <w:r>
+        <w:t xml:space="preserve"> of regions of interest for future studies to further investigate</w:t>
+      </w:r>
+      <w:r>
+        <w:t xml:space="preserve"> in a more focused manner. </w:t>
+      </w:r>
+    </w:p>
+    <w:p/>
+    <w:p>
+      <w:r>
+        <w:t xml:space="preserve">These findings from the first randomized clinical trial of multivoxel </w:t>
+      </w:r>
+      <w:proofErr w:type="gramStart"/>
+      <w:r>
+        <w:t>neuro-feedback</w:t>
+      </w:r>
+      <w:proofErr w:type="gramEnd"/>
+      <w:r>
+        <w:t xml:space="preserve"> for animal phobia also represent the first steps in elucidating mechanisms of change for the black box that is currently neuro-feedback. With further research building atop these results and a greater understanding of its mechanisms, this novel treatment may open up fruitful new approaches to treating phobia and anxiety disorders. </w:t>
       </w:r>
     </w:p>
     <w:sectPr>

</xml_diff>